<commit_message>
modificações nos documentos Apresentação Sprint 1 e Anotações
</commit_message>
<xml_diff>
--- a/Documentos/Anotações.docx
+++ b/Documentos/Anotações.docx
@@ -226,6 +226,34 @@
           <w:sz w:val="24"/>
           <w:szCs w:val="24"/>
         </w:rPr>
+        <w:t>Anexo</w:t>
+      </w:r>
+      <w:r>
+        <w:rPr>
+          <w:rFonts w:ascii="Rajdhani" w:eastAsia="Sunflower" w:hAnsi="Rajdhani" w:cs="Rajdhani"/>
+          <w:bCs/>
+          <w:sz w:val="24"/>
+          <w:szCs w:val="24"/>
+        </w:rPr>
+        <w:t xml:space="preserve"> (imagens, arquivos, ...)</w:t>
+      </w:r>
+    </w:p>
+    <w:p>
+      <w:pPr>
+        <w:rPr>
+          <w:rFonts w:ascii="Rajdhani" w:eastAsia="Sunflower" w:hAnsi="Rajdhani" w:cs="Rajdhani"/>
+          <w:bCs/>
+          <w:sz w:val="24"/>
+          <w:szCs w:val="24"/>
+        </w:rPr>
+      </w:pPr>
+      <w:r>
+        <w:rPr>
+          <w:rFonts w:ascii="Rajdhani" w:eastAsia="Sunflower" w:hAnsi="Rajdhani" w:cs="Rajdhani"/>
+          <w:bCs/>
+          <w:sz w:val="24"/>
+          <w:szCs w:val="24"/>
+        </w:rPr>
         <w:t>Comentários</w:t>
       </w:r>
     </w:p>
@@ -245,35 +273,45 @@
           <w:sz w:val="24"/>
           <w:szCs w:val="24"/>
         </w:rPr>
-        <w:t>Anexo</w:t>
-      </w:r>
-      <w:r>
-        <w:rPr>
-          <w:rFonts w:ascii="Rajdhani" w:eastAsia="Sunflower" w:hAnsi="Rajdhani" w:cs="Rajdhani"/>
-          <w:bCs/>
-          <w:sz w:val="24"/>
-          <w:szCs w:val="24"/>
-        </w:rPr>
-        <w:t xml:space="preserve"> (imagens, arquivos, ...)</w:t>
-      </w:r>
-    </w:p>
-    <w:p>
-      <w:pPr>
-        <w:rPr>
-          <w:rFonts w:ascii="Rajdhani" w:eastAsia="Sunflower" w:hAnsi="Rajdhani" w:cs="Rajdhani"/>
-          <w:bCs/>
-          <w:sz w:val="24"/>
-          <w:szCs w:val="24"/>
-        </w:rPr>
-      </w:pPr>
-      <w:r>
-        <w:rPr>
-          <w:rFonts w:ascii="Rajdhani" w:eastAsia="Sunflower" w:hAnsi="Rajdhani" w:cs="Rajdhani"/>
-          <w:bCs/>
-          <w:sz w:val="24"/>
-          <w:szCs w:val="24"/>
-        </w:rPr>
         <w:t>Categoria</w:t>
+      </w:r>
+    </w:p>
+    <w:p>
+      <w:pPr>
+        <w:rPr>
+          <w:rFonts w:ascii="Rajdhani" w:eastAsia="Sunflower" w:hAnsi="Rajdhani" w:cs="Rajdhani"/>
+          <w:bCs/>
+          <w:sz w:val="24"/>
+          <w:szCs w:val="24"/>
+        </w:rPr>
+      </w:pPr>
+    </w:p>
+    <w:p>
+      <w:pPr>
+        <w:rPr>
+          <w:rFonts w:ascii="Rajdhani" w:eastAsia="Sunflower" w:hAnsi="Rajdhani" w:cs="Rajdhani"/>
+          <w:bCs/>
+          <w:sz w:val="24"/>
+          <w:szCs w:val="24"/>
+        </w:rPr>
+      </w:pPr>
+      <w:r>
+        <w:rPr>
+          <w:rFonts w:ascii="Rajdhani" w:eastAsia="Sunflower" w:hAnsi="Rajdhani" w:cs="Rajdhani"/>
+          <w:bCs/>
+          <w:sz w:val="24"/>
+          <w:szCs w:val="24"/>
+        </w:rPr>
+        <w:t xml:space="preserve">Criar uma identificação para as ideias, de modo que dê para compartilhá-la </w:t>
+      </w:r>
+      <w:r>
+        <w:rPr>
+          <w:rFonts w:ascii="Rajdhani" w:eastAsia="Sunflower" w:hAnsi="Rajdhani" w:cs="Rajdhani"/>
+          <w:bCs/>
+          <w:sz w:val="24"/>
+          <w:szCs w:val="24"/>
+        </w:rPr>
+        <w:t>com outros.</w:t>
       </w:r>
     </w:p>
     <w:p>
@@ -532,6 +570,7 @@
           <w:sz w:val="24"/>
           <w:szCs w:val="24"/>
         </w:rPr>
+        <w:lastRenderedPageBreak/>
         <w:tab/>
         <w:t>- fazer um cadastro simples, para tomar o menor tempo possível</w:t>
       </w:r>
@@ -1103,7 +1142,25 @@
           <w:sz w:val="24"/>
           <w:szCs w:val="24"/>
         </w:rPr>
-        <w:t>Analise de dados</w:t>
+        <w:t>An</w:t>
+      </w:r>
+      <w:r>
+        <w:rPr>
+          <w:rFonts w:ascii="Rajdhani" w:eastAsia="Sunflower" w:hAnsi="Rajdhani" w:cs="Rajdhani"/>
+          <w:bCs/>
+          <w:sz w:val="24"/>
+          <w:szCs w:val="24"/>
+        </w:rPr>
+        <w:t>á</w:t>
+      </w:r>
+      <w:r>
+        <w:rPr>
+          <w:rFonts w:ascii="Rajdhani" w:eastAsia="Sunflower" w:hAnsi="Rajdhani" w:cs="Rajdhani"/>
+          <w:bCs/>
+          <w:sz w:val="24"/>
+          <w:szCs w:val="24"/>
+        </w:rPr>
+        <w:t>lise de dados</w:t>
       </w:r>
     </w:p>
     <w:p>
@@ -1166,7 +1223,6 @@
           <w:sz w:val="28"/>
           <w:szCs w:val="28"/>
         </w:rPr>
-        <w:lastRenderedPageBreak/>
         <w:t>Entrevista</w:t>
       </w:r>
     </w:p>
@@ -1786,6 +1842,7 @@
     <w:lsdException w:name="HTML Sample" w:semiHidden="1" w:unhideWhenUsed="1"/>
     <w:lsdException w:name="HTML Typewriter" w:semiHidden="1" w:unhideWhenUsed="1"/>
     <w:lsdException w:name="HTML Variable" w:semiHidden="1" w:unhideWhenUsed="1"/>
+    <w:lsdException w:name="Normal Table" w:semiHidden="1" w:unhideWhenUsed="1"/>
     <w:lsdException w:name="annotation subject" w:semiHidden="1" w:unhideWhenUsed="1"/>
     <w:lsdException w:name="No List" w:semiHidden="1" w:unhideWhenUsed="1"/>
     <w:lsdException w:name="Outline List 1" w:semiHidden="1" w:unhideWhenUsed="1"/>
@@ -1828,8 +1885,11 @@
     <w:lsdException w:name="Table Contemporary" w:semiHidden="1" w:unhideWhenUsed="1"/>
     <w:lsdException w:name="Table Elegant" w:semiHidden="1" w:unhideWhenUsed="1"/>
     <w:lsdException w:name="Table Professional" w:semiHidden="1" w:unhideWhenUsed="1"/>
+    <w:lsdException w:name="Table Subtle 1" w:semiHidden="1" w:unhideWhenUsed="1"/>
     <w:lsdException w:name="Table Subtle 2" w:semiHidden="1" w:unhideWhenUsed="1"/>
     <w:lsdException w:name="Table Web 1" w:semiHidden="1" w:unhideWhenUsed="1"/>
+    <w:lsdException w:name="Table Web 2" w:semiHidden="1" w:unhideWhenUsed="1"/>
+    <w:lsdException w:name="Table Web 3" w:semiHidden="1" w:unhideWhenUsed="1"/>
     <w:lsdException w:name="Balloon Text" w:semiHidden="1" w:unhideWhenUsed="1"/>
     <w:lsdException w:name="Table Grid" w:uiPriority="39"/>
     <w:lsdException w:name="Table Theme" w:semiHidden="1" w:unhideWhenUsed="1"/>

</xml_diff>

<commit_message>
Finalização da Apresentação Sprint 1
</commit_message>
<xml_diff>
--- a/Documentos/Anotações.docx
+++ b/Documentos/Anotações.docx
@@ -485,7 +485,27 @@
           <w:sz w:val="24"/>
           <w:szCs w:val="24"/>
         </w:rPr>
-        <w:t xml:space="preserve"> (likes, dislikes, comentários, ...)</w:t>
+        <w:t xml:space="preserve"> (likes, </w:t>
+      </w:r>
+      <w:proofErr w:type="spellStart"/>
+      <w:r>
+        <w:rPr>
+          <w:rFonts w:ascii="Rajdhani" w:eastAsia="Sunflower" w:hAnsi="Rajdhani" w:cs="Rajdhani"/>
+          <w:bCs/>
+          <w:sz w:val="24"/>
+          <w:szCs w:val="24"/>
+        </w:rPr>
+        <w:t>dislikes</w:t>
+      </w:r>
+      <w:proofErr w:type="spellEnd"/>
+      <w:r>
+        <w:rPr>
+          <w:rFonts w:ascii="Rajdhani" w:eastAsia="Sunflower" w:hAnsi="Rajdhani" w:cs="Rajdhani"/>
+          <w:bCs/>
+          <w:sz w:val="24"/>
+          <w:szCs w:val="24"/>
+        </w:rPr>
+        <w:t>, comentários, ...)</w:t>
       </w:r>
     </w:p>
     <w:p>
@@ -660,37 +680,108 @@
           <w:sz w:val="24"/>
           <w:szCs w:val="24"/>
         </w:rPr>
-        <w:t>criar reconhecimento (medalhas, name tag, calling card, ...)</w:t>
-      </w:r>
-    </w:p>
-    <w:p>
-      <w:pPr>
-        <w:rPr>
-          <w:rFonts w:ascii="Rajdhani" w:eastAsia="Sunflower" w:hAnsi="Rajdhani" w:cs="Rajdhani"/>
-          <w:bCs/>
-          <w:sz w:val="24"/>
-          <w:szCs w:val="24"/>
-        </w:rPr>
-      </w:pPr>
-    </w:p>
-    <w:p>
-      <w:pPr>
-        <w:rPr>
-          <w:rFonts w:ascii="Rajdhani" w:eastAsia="Sunflower" w:hAnsi="Rajdhani" w:cs="Rajdhani"/>
-          <w:bCs/>
-          <w:sz w:val="24"/>
-          <w:szCs w:val="24"/>
-        </w:rPr>
-      </w:pPr>
-      <w:r>
-        <w:rPr>
-          <w:rFonts w:ascii="Rajdhani" w:eastAsia="Sunflower" w:hAnsi="Rajdhani" w:cs="Rajdhani"/>
-          <w:bCs/>
-          <w:sz w:val="24"/>
-          <w:szCs w:val="24"/>
-        </w:rPr>
-        <w:t>Pesquisar sobre empresas que utilizam gameficação</w:t>
-      </w:r>
+        <w:t xml:space="preserve">criar reconhecimento (medalhas, </w:t>
+      </w:r>
+      <w:proofErr w:type="spellStart"/>
+      <w:r>
+        <w:rPr>
+          <w:rFonts w:ascii="Rajdhani" w:eastAsia="Sunflower" w:hAnsi="Rajdhani" w:cs="Rajdhani"/>
+          <w:bCs/>
+          <w:sz w:val="24"/>
+          <w:szCs w:val="24"/>
+        </w:rPr>
+        <w:t>name</w:t>
+      </w:r>
+      <w:proofErr w:type="spellEnd"/>
+      <w:r>
+        <w:rPr>
+          <w:rFonts w:ascii="Rajdhani" w:eastAsia="Sunflower" w:hAnsi="Rajdhani" w:cs="Rajdhani"/>
+          <w:bCs/>
+          <w:sz w:val="24"/>
+          <w:szCs w:val="24"/>
+        </w:rPr>
+        <w:t xml:space="preserve"> </w:t>
+      </w:r>
+      <w:proofErr w:type="spellStart"/>
+      <w:r>
+        <w:rPr>
+          <w:rFonts w:ascii="Rajdhani" w:eastAsia="Sunflower" w:hAnsi="Rajdhani" w:cs="Rajdhani"/>
+          <w:bCs/>
+          <w:sz w:val="24"/>
+          <w:szCs w:val="24"/>
+        </w:rPr>
+        <w:t>tag</w:t>
+      </w:r>
+      <w:proofErr w:type="spellEnd"/>
+      <w:r>
+        <w:rPr>
+          <w:rFonts w:ascii="Rajdhani" w:eastAsia="Sunflower" w:hAnsi="Rajdhani" w:cs="Rajdhani"/>
+          <w:bCs/>
+          <w:sz w:val="24"/>
+          <w:szCs w:val="24"/>
+        </w:rPr>
+        <w:t xml:space="preserve">, </w:t>
+      </w:r>
+      <w:proofErr w:type="spellStart"/>
+      <w:r>
+        <w:rPr>
+          <w:rFonts w:ascii="Rajdhani" w:eastAsia="Sunflower" w:hAnsi="Rajdhani" w:cs="Rajdhani"/>
+          <w:bCs/>
+          <w:sz w:val="24"/>
+          <w:szCs w:val="24"/>
+        </w:rPr>
+        <w:t>calling</w:t>
+      </w:r>
+      <w:proofErr w:type="spellEnd"/>
+      <w:r>
+        <w:rPr>
+          <w:rFonts w:ascii="Rajdhani" w:eastAsia="Sunflower" w:hAnsi="Rajdhani" w:cs="Rajdhani"/>
+          <w:bCs/>
+          <w:sz w:val="24"/>
+          <w:szCs w:val="24"/>
+        </w:rPr>
+        <w:t xml:space="preserve"> card, ...)</w:t>
+      </w:r>
+    </w:p>
+    <w:p>
+      <w:pPr>
+        <w:rPr>
+          <w:rFonts w:ascii="Rajdhani" w:eastAsia="Sunflower" w:hAnsi="Rajdhani" w:cs="Rajdhani"/>
+          <w:bCs/>
+          <w:sz w:val="24"/>
+          <w:szCs w:val="24"/>
+        </w:rPr>
+      </w:pPr>
+    </w:p>
+    <w:p>
+      <w:pPr>
+        <w:rPr>
+          <w:rFonts w:ascii="Rajdhani" w:eastAsia="Sunflower" w:hAnsi="Rajdhani" w:cs="Rajdhani"/>
+          <w:bCs/>
+          <w:sz w:val="24"/>
+          <w:szCs w:val="24"/>
+        </w:rPr>
+      </w:pPr>
+      <w:r>
+        <w:rPr>
+          <w:rFonts w:ascii="Rajdhani" w:eastAsia="Sunflower" w:hAnsi="Rajdhani" w:cs="Rajdhani"/>
+          <w:bCs/>
+          <w:sz w:val="24"/>
+          <w:szCs w:val="24"/>
+        </w:rPr>
+        <w:t xml:space="preserve">Pesquisar sobre empresas que utilizam </w:t>
+      </w:r>
+      <w:proofErr w:type="spellStart"/>
+      <w:r>
+        <w:rPr>
+          <w:rFonts w:ascii="Rajdhani" w:eastAsia="Sunflower" w:hAnsi="Rajdhani" w:cs="Rajdhani"/>
+          <w:bCs/>
+          <w:sz w:val="24"/>
+          <w:szCs w:val="24"/>
+        </w:rPr>
+        <w:t>gameficação</w:t>
+      </w:r>
+      <w:proofErr w:type="spellEnd"/>
     </w:p>
     <w:p>
       <w:pPr>
@@ -711,6 +802,7 @@
           <w:szCs w:val="28"/>
         </w:rPr>
       </w:pPr>
+      <w:proofErr w:type="spellStart"/>
       <w:r>
         <w:rPr>
           <w:rFonts w:ascii="Rajdhani" w:eastAsia="Sunflower" w:hAnsi="Rajdhani" w:cs="Rajdhani"/>
@@ -718,7 +810,17 @@
           <w:sz w:val="28"/>
           <w:szCs w:val="28"/>
         </w:rPr>
-        <w:t>Proto Persona</w:t>
+        <w:t>Proto</w:t>
+      </w:r>
+      <w:proofErr w:type="spellEnd"/>
+      <w:r>
+        <w:rPr>
+          <w:rFonts w:ascii="Rajdhani" w:eastAsia="Sunflower" w:hAnsi="Rajdhani" w:cs="Rajdhani"/>
+          <w:b/>
+          <w:sz w:val="28"/>
+          <w:szCs w:val="28"/>
+        </w:rPr>
+        <w:t xml:space="preserve"> Persona</w:t>
       </w:r>
     </w:p>
     <w:p>
@@ -1070,8 +1172,19 @@
           <w:sz w:val="24"/>
           <w:szCs w:val="24"/>
         </w:rPr>
-        <w:t>Plataforma Falae</w:t>
-      </w:r>
+        <w:t xml:space="preserve">Plataforma </w:t>
+      </w:r>
+      <w:proofErr w:type="spellStart"/>
+      <w:r>
+        <w:rPr>
+          <w:rFonts w:ascii="Rajdhani" w:eastAsia="Sunflower" w:hAnsi="Rajdhani" w:cs="Rajdhani"/>
+          <w:bCs/>
+          <w:sz w:val="24"/>
+          <w:szCs w:val="24"/>
+        </w:rPr>
+        <w:t>Falae</w:t>
+      </w:r>
+      <w:proofErr w:type="spellEnd"/>
     </w:p>
     <w:p>
       <w:pPr>
@@ -1521,6 +1634,64 @@
           <w:szCs w:val="24"/>
         </w:rPr>
         <w:t>Por fim, tem algo que gostaria de falar?</w:t>
+      </w:r>
+    </w:p>
+    <w:p>
+      <w:pPr>
+        <w:rPr>
+          <w:rFonts w:ascii="Rajdhani" w:eastAsia="Sunflower" w:hAnsi="Rajdhani" w:cs="Rajdhani"/>
+          <w:bCs/>
+          <w:sz w:val="24"/>
+          <w:szCs w:val="24"/>
+        </w:rPr>
+      </w:pPr>
+    </w:p>
+    <w:p>
+      <w:pPr>
+        <w:rPr>
+          <w:rFonts w:ascii="Rajdhani" w:eastAsia="Sunflower" w:hAnsi="Rajdhani" w:cs="Rajdhani"/>
+          <w:bCs/>
+          <w:sz w:val="24"/>
+          <w:szCs w:val="24"/>
+        </w:rPr>
+      </w:pPr>
+    </w:p>
+    <w:p>
+      <w:pPr>
+        <w:rPr>
+          <w:rFonts w:ascii="Rajdhani" w:eastAsia="Sunflower" w:hAnsi="Rajdhani" w:cs="Rajdhani"/>
+          <w:b/>
+          <w:sz w:val="24"/>
+          <w:szCs w:val="24"/>
+        </w:rPr>
+      </w:pPr>
+      <w:r>
+        <w:rPr>
+          <w:rFonts w:ascii="Rajdhani" w:eastAsia="Sunflower" w:hAnsi="Rajdhani" w:cs="Rajdhani"/>
+          <w:b/>
+          <w:sz w:val="24"/>
+          <w:szCs w:val="24"/>
+        </w:rPr>
+        <w:t>Criação de eventos</w:t>
+      </w:r>
+    </w:p>
+    <w:p>
+      <w:pPr>
+        <w:rPr>
+          <w:rFonts w:ascii="Rajdhani" w:eastAsia="Sunflower" w:hAnsi="Rajdhani" w:cs="Rajdhani"/>
+          <w:bCs/>
+          <w:sz w:val="24"/>
+          <w:szCs w:val="24"/>
+        </w:rPr>
+      </w:pPr>
+      <w:r>
+        <w:rPr>
+          <w:rFonts w:ascii="Rajdhani" w:eastAsia="Sunflower" w:hAnsi="Rajdhani" w:cs="Rajdhani"/>
+          <w:bCs/>
+          <w:sz w:val="24"/>
+          <w:szCs w:val="24"/>
+        </w:rPr>
+        <w:t>- quem der a melhor ideia de uma área específica, ...</w:t>
       </w:r>
     </w:p>
     <w:sectPr>

</xml_diff>